<commit_message>
Ajustando pasos de la aplicación
</commit_message>
<xml_diff>
--- a/assets/_info/_Pasos appweb.docx
+++ b/assets/_info/_Pasos appweb.docx
@@ -12,27 +12,22 @@
         <w:rPr>
           <w:b/>
           <w:bCs/>
-        </w:rPr>
-      </w:pPr>
-      <w:r>
-        <w:rPr>
-          <w:b/>
-          <w:bCs/>
-        </w:rPr>
-        <w:t xml:space="preserve">PASOS </w:t>
-      </w:r>
-      <w:proofErr w:type="spellStart"/>
-      <w:r>
-        <w:rPr>
-          <w:b/>
-          <w:bCs/>
-        </w:rPr>
-        <w:t>APP_WEB_</w:t>
-      </w:r>
-      <w:r>
-        <w:rPr>
-          <w:b/>
-          <w:bCs/>
+          <w:lang w:val="en-US"/>
+        </w:rPr>
+      </w:pPr>
+      <w:r>
+        <w:rPr>
+          <w:b/>
+          <w:bCs/>
+          <w:lang w:val="en-US"/>
+        </w:rPr>
+        <w:t>PASOS APP_WEB_</w:t>
+      </w:r>
+      <w:r>
+        <w:rPr>
+          <w:b/>
+          <w:bCs/>
+          <w:lang w:val="en-US"/>
         </w:rPr>
         <w:t>POO_</w:t>
       </w:r>
@@ -40,15 +35,18 @@
         <w:rPr>
           <w:b/>
           <w:bCs/>
+          <w:lang w:val="en-US"/>
         </w:rPr>
         <w:t>MVC_PHP_PDO</w:t>
       </w:r>
-      <w:proofErr w:type="spellEnd"/>
     </w:p>
     <w:p>
       <w:pPr>
         <w:spacing w:after="0" w:line="276" w:lineRule="auto"/>
         <w:jc w:val="center"/>
+        <w:rPr>
+          <w:lang w:val="en-US"/>
+        </w:rPr>
       </w:pPr>
     </w:p>
     <w:p>
@@ -95,17 +93,8 @@
         <w:t>modelo vista controlador</w:t>
       </w:r>
       <w:r>
-        <w:t xml:space="preserve">. Para el </w:t>
-      </w:r>
-      <w:proofErr w:type="spellStart"/>
-      <w:r>
-        <w:t>backend</w:t>
-      </w:r>
-      <w:proofErr w:type="spellEnd"/>
-      <w:r>
-        <w:t xml:space="preserve"> se utiliza el lenguaje de programación </w:t>
-      </w:r>
-      <w:proofErr w:type="spellStart"/>
+        <w:t xml:space="preserve">. Para el backend se utiliza el lenguaje de programación </w:t>
+      </w:r>
       <w:r>
         <w:rPr>
           <w:b/>
@@ -113,17 +102,8 @@
         </w:rPr>
         <w:t>php</w:t>
       </w:r>
-      <w:proofErr w:type="spellEnd"/>
-      <w:r>
-        <w:t xml:space="preserve"> a código </w:t>
-      </w:r>
-      <w:proofErr w:type="spellStart"/>
-      <w:r>
-        <w:t>limipio</w:t>
-      </w:r>
-      <w:proofErr w:type="spellEnd"/>
-      <w:r>
-        <w:t xml:space="preserve">, es decir, </w:t>
+      <w:r>
+        <w:t xml:space="preserve"> a código limipio, es decir, </w:t>
       </w:r>
       <w:r>
         <w:rPr>
@@ -144,219 +124,178 @@
           <w:b/>
           <w:bCs/>
         </w:rPr>
+        <w:t xml:space="preserve"> framework</w:t>
+      </w:r>
+      <w:r>
+        <w:rPr>
+          <w:b/>
+          <w:bCs/>
+        </w:rPr>
+        <w:t xml:space="preserve"> o </w:t>
+      </w:r>
+      <w:r>
+        <w:rPr>
+          <w:b/>
+          <w:bCs/>
+        </w:rPr>
+        <w:t>dependencia</w:t>
+      </w:r>
+      <w:r>
+        <w:rPr>
+          <w:b/>
+          <w:bCs/>
+        </w:rPr>
+        <w:t>s</w:t>
+      </w:r>
+      <w:r>
+        <w:t xml:space="preserve">; mientras que para el frontend, usa los lenguajes </w:t>
+      </w:r>
+      <w:r>
+        <w:rPr>
+          <w:b/>
+          <w:bCs/>
+        </w:rPr>
+        <w:t>html, css, javascript</w:t>
+      </w:r>
+      <w:r>
+        <w:t xml:space="preserve"> y </w:t>
+      </w:r>
+      <w:r>
+        <w:t xml:space="preserve">los </w:t>
+      </w:r>
+      <w:r>
+        <w:t>framework</w:t>
+      </w:r>
+      <w:r>
+        <w:t>s</w:t>
+      </w:r>
+      <w:r>
         <w:t xml:space="preserve"> </w:t>
       </w:r>
-      <w:proofErr w:type="spellStart"/>
-      <w:r>
-        <w:rPr>
-          <w:b/>
-          <w:bCs/>
-        </w:rPr>
-        <w:t>framework</w:t>
-      </w:r>
-      <w:proofErr w:type="spellEnd"/>
-      <w:r>
-        <w:rPr>
-          <w:b/>
-          <w:bCs/>
-        </w:rPr>
-        <w:t xml:space="preserve"> o </w:t>
-      </w:r>
-      <w:r>
-        <w:rPr>
-          <w:b/>
-          <w:bCs/>
-        </w:rPr>
-        <w:t>dependencia</w:t>
-      </w:r>
-      <w:r>
-        <w:rPr>
-          <w:b/>
-          <w:bCs/>
-        </w:rPr>
-        <w:t>s</w:t>
-      </w:r>
-      <w:r>
-        <w:t xml:space="preserve">; mientras que para el </w:t>
-      </w:r>
-      <w:proofErr w:type="spellStart"/>
-      <w:r>
-        <w:t>frontend</w:t>
-      </w:r>
-      <w:proofErr w:type="spellEnd"/>
-      <w:r>
-        <w:t xml:space="preserve">, usa los lenguajes </w:t>
-      </w:r>
-      <w:r>
-        <w:rPr>
-          <w:b/>
-          <w:bCs/>
-        </w:rPr>
-        <w:t xml:space="preserve">html, css, </w:t>
-      </w:r>
-      <w:proofErr w:type="spellStart"/>
-      <w:r>
-        <w:rPr>
-          <w:b/>
-          <w:bCs/>
-        </w:rPr>
-        <w:t>javascript</w:t>
-      </w:r>
-      <w:proofErr w:type="spellEnd"/>
+      <w:r>
+        <w:rPr>
+          <w:b/>
+          <w:bCs/>
+        </w:rPr>
+        <w:t>Bootstrap</w:t>
+      </w:r>
+      <w:r>
+        <w:rPr>
+          <w:b/>
+          <w:bCs/>
+        </w:rPr>
+        <w:t xml:space="preserve"> y FontAwesome</w:t>
+      </w:r>
+      <w:r>
+        <w:t xml:space="preserve">; además, para la Base de Datos se utiliza el estándar </w:t>
+      </w:r>
+      <w:r>
+        <w:rPr>
+          <w:b/>
+          <w:bCs/>
+        </w:rPr>
+        <w:t>SQL</w:t>
+      </w:r>
+      <w:r>
+        <w:t>.</w:t>
+      </w:r>
+      <w:r>
+        <w:t xml:space="preserve"> </w:t>
+      </w:r>
+      <w:r>
+        <w:t xml:space="preserve">En </w:t>
+      </w:r>
+      <w:r>
+        <w:t xml:space="preserve">el despliegue, se </w:t>
+      </w:r>
+      <w:r>
+        <w:t xml:space="preserve">utilizan </w:t>
+      </w:r>
+      <w:r>
+        <w:t xml:space="preserve">los servicios de </w:t>
+      </w:r>
+      <w:r>
+        <w:rPr>
+          <w:b/>
+          <w:bCs/>
+        </w:rPr>
+        <w:t>apache</w:t>
+      </w:r>
       <w:r>
         <w:t xml:space="preserve"> y </w:t>
       </w:r>
       <w:r>
-        <w:t xml:space="preserve">los </w:t>
-      </w:r>
-      <w:proofErr w:type="spellStart"/>
-      <w:r>
-        <w:t>framework</w:t>
-      </w:r>
-      <w:r>
-        <w:t>s</w:t>
-      </w:r>
-      <w:proofErr w:type="spellEnd"/>
+        <w:rPr>
+          <w:b/>
+          <w:bCs/>
+        </w:rPr>
+        <w:t>mariadb</w:t>
+      </w:r>
+      <w:r>
+        <w:t xml:space="preserve"> (</w:t>
+      </w:r>
+      <w:r>
+        <w:rPr>
+          <w:b/>
+          <w:bCs/>
+        </w:rPr>
+        <w:t>mysql</w:t>
+      </w:r>
+      <w:r>
+        <w:rPr>
+          <w:b/>
+          <w:bCs/>
+        </w:rPr>
+        <w:t>)</w:t>
+      </w:r>
+      <w:r>
+        <w:t>.</w:t>
+      </w:r>
+    </w:p>
+    <w:p>
+      <w:pPr>
+        <w:spacing w:after="0" w:line="276" w:lineRule="auto"/>
+        <w:jc w:val="both"/>
+      </w:pPr>
+    </w:p>
+    <w:p>
+      <w:pPr>
+        <w:spacing w:after="0" w:line="276" w:lineRule="auto"/>
+        <w:jc w:val="both"/>
+      </w:pPr>
+      <w:r>
+        <w:t xml:space="preserve">En cuanto a la </w:t>
+      </w:r>
+      <w:r>
+        <w:t>elaboración</w:t>
+      </w:r>
+      <w:r>
+        <w:t>,</w:t>
+      </w:r>
       <w:r>
         <w:t xml:space="preserve"> </w:t>
       </w:r>
       <w:r>
-        <w:rPr>
-          <w:b/>
-          <w:bCs/>
-        </w:rPr>
-        <w:t>Bootstrap</w:t>
-      </w:r>
-      <w:r>
-        <w:rPr>
-          <w:b/>
-          <w:bCs/>
-        </w:rPr>
-        <w:t xml:space="preserve"> y </w:t>
-      </w:r>
-      <w:proofErr w:type="spellStart"/>
-      <w:r>
-        <w:rPr>
-          <w:b/>
-          <w:bCs/>
-        </w:rPr>
-        <w:t>FontAwesome</w:t>
-      </w:r>
-      <w:proofErr w:type="spellEnd"/>
-      <w:r>
-        <w:t xml:space="preserve">; además, para la Base de Datos se utiliza el estándar </w:t>
-      </w:r>
-      <w:r>
-        <w:rPr>
-          <w:b/>
-          <w:bCs/>
-        </w:rPr>
-        <w:t>SQL</w:t>
-      </w:r>
-      <w:r>
-        <w:t>.</w:t>
-      </w:r>
-      <w:r>
-        <w:t xml:space="preserve"> </w:t>
-      </w:r>
-      <w:r>
-        <w:t xml:space="preserve">En </w:t>
-      </w:r>
-      <w:r>
-        <w:t xml:space="preserve">el despliegue, se </w:t>
-      </w:r>
-      <w:r>
-        <w:t xml:space="preserve">utilizan </w:t>
-      </w:r>
-      <w:r>
-        <w:t xml:space="preserve">los servicios de </w:t>
-      </w:r>
-      <w:r>
-        <w:rPr>
-          <w:b/>
-          <w:bCs/>
-        </w:rPr>
-        <w:t>apache</w:t>
-      </w:r>
-      <w:r>
-        <w:t xml:space="preserve"> y </w:t>
-      </w:r>
-      <w:proofErr w:type="spellStart"/>
-      <w:r>
-        <w:rPr>
-          <w:b/>
-          <w:bCs/>
-        </w:rPr>
-        <w:t>mariadb</w:t>
-      </w:r>
-      <w:proofErr w:type="spellEnd"/>
-      <w:r>
-        <w:t xml:space="preserve"> (</w:t>
-      </w:r>
-      <w:proofErr w:type="spellStart"/>
-      <w:r>
-        <w:rPr>
-          <w:b/>
-          <w:bCs/>
-        </w:rPr>
-        <w:t>mysql</w:t>
-      </w:r>
-      <w:proofErr w:type="spellEnd"/>
-      <w:r>
-        <w:rPr>
-          <w:b/>
-          <w:bCs/>
-        </w:rPr>
-        <w:t>)</w:t>
-      </w:r>
-      <w:r>
-        <w:t>.</w:t>
-      </w:r>
-    </w:p>
-    <w:p>
-      <w:pPr>
-        <w:spacing w:after="0" w:line="276" w:lineRule="auto"/>
-        <w:jc w:val="both"/>
-      </w:pPr>
-    </w:p>
-    <w:p>
-      <w:pPr>
-        <w:spacing w:after="0" w:line="276" w:lineRule="auto"/>
-        <w:jc w:val="both"/>
-      </w:pPr>
-      <w:r>
-        <w:t xml:space="preserve">En cuanto a la </w:t>
-      </w:r>
-      <w:r>
-        <w:t>elaboración</w:t>
-      </w:r>
-      <w:r>
+        <w:t xml:space="preserve">está basado en </w:t>
+      </w:r>
+      <w:r>
+        <w:t xml:space="preserve">el </w:t>
+      </w:r>
+      <w:r>
+        <w:rPr>
+          <w:b/>
+          <w:bCs/>
+        </w:rPr>
+        <w:t>proceso personal de software</w:t>
+      </w:r>
+      <w:r>
+        <w:rPr>
+          <w:b/>
+          <w:bCs/>
+        </w:rPr>
         <w:t>,</w:t>
       </w:r>
       <w:r>
-        <w:t xml:space="preserve"> </w:t>
-      </w:r>
-      <w:r>
-        <w:t xml:space="preserve">está basado en </w:t>
-      </w:r>
-      <w:r>
-        <w:t xml:space="preserve">el </w:t>
-      </w:r>
-      <w:r>
-        <w:rPr>
-          <w:b/>
-          <w:bCs/>
-        </w:rPr>
-        <w:t>proceso personal de software</w:t>
-      </w:r>
-      <w:r>
-        <w:rPr>
-          <w:b/>
-          <w:bCs/>
-        </w:rPr>
-        <w:t>,</w:t>
-      </w:r>
-      <w:r>
         <w:t xml:space="preserve"> partiendo de </w:t>
       </w:r>
       <w:r>
@@ -368,11 +307,9 @@
       <w:r>
         <w:t xml:space="preserve">casos de uso, clases y modelo relacional; a nivel de código usa la </w:t>
       </w:r>
-      <w:proofErr w:type="spellStart"/>
       <w:r>
         <w:t>indentación</w:t>
       </w:r>
-      <w:proofErr w:type="spellEnd"/>
       <w:r>
         <w:t>, reglas del identificador para clases, atributos y métodos, comenta</w:t>
       </w:r>
@@ -395,10 +332,7 @@
         <w:t xml:space="preserve">entre otras </w:t>
       </w:r>
       <w:r>
-        <w:t>buenas prácticas de programación</w:t>
-      </w:r>
-      <w:r>
-        <w:t xml:space="preserve">, </w:t>
+        <w:t xml:space="preserve">buenas prácticas de programación, </w:t>
       </w:r>
       <w:r>
         <w:t>aceptadas por la comunidad de desarrollo de software</w:t>
@@ -516,6 +450,9 @@
       <w:r>
         <w:t>Implementación de las vistas</w:t>
       </w:r>
+      <w:r>
+        <w:t xml:space="preserve"> I (Landing y Dashbaord)</w:t>
+      </w:r>
     </w:p>
     <w:p>
       <w:pPr>
@@ -575,10 +512,7 @@
         <w:spacing w:after="0" w:line="276" w:lineRule="auto"/>
       </w:pPr>
       <w:r>
-        <w:t xml:space="preserve">Manejo de </w:t>
-      </w:r>
-      <w:r>
-        <w:t>Sesiones</w:t>
+        <w:t>Implementación de las vistas II (CRUD)</w:t>
       </w:r>
     </w:p>
     <w:p>
@@ -591,10 +525,10 @@
         <w:spacing w:after="0" w:line="276" w:lineRule="auto"/>
       </w:pPr>
       <w:r>
-        <w:t xml:space="preserve">Envío </w:t>
-      </w:r>
-      <w:r>
-        <w:t>mensajes a correo electrónico</w:t>
+        <w:t xml:space="preserve">Manejo de </w:t>
+      </w:r>
+      <w:r>
+        <w:t>Sesiones</w:t>
       </w:r>
     </w:p>
     <w:p>
@@ -607,7 +541,10 @@
         <w:spacing w:after="0" w:line="276" w:lineRule="auto"/>
       </w:pPr>
       <w:r>
-        <w:t>Reportes Impresos</w:t>
+        <w:t xml:space="preserve">Envío </w:t>
+      </w:r>
+      <w:r>
+        <w:t>mensajes a correo electrónico</w:t>
       </w:r>
     </w:p>
     <w:p>
@@ -620,7 +557,7 @@
         <w:spacing w:after="0" w:line="276" w:lineRule="auto"/>
       </w:pPr>
       <w:r>
-        <w:t>Reportes Gráficos</w:t>
+        <w:t>Reportes Impresos</w:t>
       </w:r>
     </w:p>
     <w:p>
@@ -633,10 +570,7 @@
         <w:spacing w:after="0" w:line="276" w:lineRule="auto"/>
       </w:pPr>
       <w:r>
-        <w:t xml:space="preserve">Despliegue de </w:t>
-      </w:r>
-      <w:r>
-        <w:t>la aplicación</w:t>
+        <w:t>Reportes Gráficos</w:t>
       </w:r>
     </w:p>
     <w:p>
@@ -649,7 +583,36 @@
         <w:spacing w:after="0" w:line="276" w:lineRule="auto"/>
       </w:pPr>
       <w:r>
-        <w:t>Pruebas de software</w:t>
+        <w:t xml:space="preserve">Despliegue de </w:t>
+      </w:r>
+      <w:r>
+        <w:t>la aplicación</w:t>
+      </w:r>
+    </w:p>
+    <w:p>
+      <w:pPr>
+        <w:pStyle w:val="Prrafodelista"/>
+        <w:numPr>
+          <w:ilvl w:val="0"/>
+          <w:numId w:val="1"/>
+        </w:numPr>
+        <w:spacing w:after="0" w:line="276" w:lineRule="auto"/>
+      </w:pPr>
+      <w:r>
+        <w:t>Validación de Formularios</w:t>
+      </w:r>
+    </w:p>
+    <w:p>
+      <w:pPr>
+        <w:pStyle w:val="Prrafodelista"/>
+        <w:numPr>
+          <w:ilvl w:val="0"/>
+          <w:numId w:val="1"/>
+        </w:numPr>
+        <w:spacing w:after="0" w:line="276" w:lineRule="auto"/>
+      </w:pPr>
+      <w:r>
+        <w:t>Pruebas de software (TDD)</w:t>
       </w:r>
     </w:p>
     <w:sectPr>

</xml_diff>